<commit_message>
tt git commit -mtt
</commit_message>
<xml_diff>
--- a/一带一路.docx
+++ b/一带一路.docx
@@ -182,7 +182,23 @@
           <w:rFonts w:ascii="宋体" w:eastAsia="宋体" w:hAnsi="宋体" w:hint="eastAsia"/>
           <w:szCs w:val="21"/>
         </w:rPr>
-        <w:t>以长安为起点，经关中平原、河西走廊、塔里木盆地，到锡尔河与乌浒河之间的中亚河中地区、大伊朗，并联结地中海各国的陆上通道。</w:t>
+        <w:t>以长安为起点，经关中平原、河西走廊、塔里木盆地，到锡尔河与乌</w:t>
+      </w:r>
+      <w:proofErr w:type="gramStart"/>
+      <w:r>
+        <w:rPr>
+          <w:rFonts w:ascii="宋体" w:eastAsia="宋体" w:hAnsi="宋体" w:hint="eastAsia"/>
+          <w:szCs w:val="21"/>
+        </w:rPr>
+        <w:t>浒</w:t>
+      </w:r>
+      <w:proofErr w:type="gramEnd"/>
+      <w:r>
+        <w:rPr>
+          <w:rFonts w:ascii="宋体" w:eastAsia="宋体" w:hAnsi="宋体" w:hint="eastAsia"/>
+          <w:szCs w:val="21"/>
+        </w:rPr>
+        <w:t>河之间的中亚河中地区、大伊朗，并联结地中海各国的陆上通道。</w:t>
       </w:r>
       <w:r>
         <w:rPr>
@@ -203,7 +219,23 @@
           <w:rFonts w:ascii="宋体" w:eastAsia="宋体" w:hAnsi="宋体" w:hint="eastAsia"/>
           <w:szCs w:val="21"/>
         </w:rPr>
-        <w:t>，习近平主席便在</w:t>
+        <w:t>，习近</w:t>
+      </w:r>
+      <w:proofErr w:type="gramStart"/>
+      <w:r>
+        <w:rPr>
+          <w:rFonts w:ascii="宋体" w:eastAsia="宋体" w:hAnsi="宋体" w:hint="eastAsia"/>
+          <w:szCs w:val="21"/>
+        </w:rPr>
+        <w:t>平主席便</w:t>
+      </w:r>
+      <w:proofErr w:type="gramEnd"/>
+      <w:r>
+        <w:rPr>
+          <w:rFonts w:ascii="宋体" w:eastAsia="宋体" w:hAnsi="宋体" w:hint="eastAsia"/>
+          <w:szCs w:val="21"/>
+        </w:rPr>
+        <w:t>在</w:t>
       </w:r>
       <w:r>
         <w:rPr>
@@ -316,6 +348,7 @@
           <w:szCs w:val="28"/>
         </w:rPr>
       </w:pPr>
+      <w:proofErr w:type="gramStart"/>
       <w:r>
         <w:rPr>
           <w:rFonts w:ascii="宋体" w:eastAsia="宋体" w:hAnsi="宋体" w:hint="eastAsia"/>
@@ -324,7 +357,18 @@
           <w:sz w:val="28"/>
           <w:szCs w:val="28"/>
         </w:rPr>
-        <w:t>一.“一带一路”的伟大目标</w:t>
+        <w:t>一</w:t>
+      </w:r>
+      <w:proofErr w:type="gramEnd"/>
+      <w:r>
+        <w:rPr>
+          <w:rFonts w:ascii="宋体" w:eastAsia="宋体" w:hAnsi="宋体" w:hint="eastAsia"/>
+          <w:b/>
+          <w:bCs/>
+          <w:sz w:val="28"/>
+          <w:szCs w:val="28"/>
+        </w:rPr>
+        <w:t>.“一带一路”的伟大目标</w:t>
       </w:r>
     </w:p>
     <w:p>
@@ -341,8 +385,17 @@
           <w:rFonts w:ascii="宋体" w:eastAsia="宋体" w:hAnsi="宋体" w:hint="eastAsia"/>
           <w:szCs w:val="21"/>
         </w:rPr>
-        <w:t>毫无疑问，“一带一路”的核心理念便就是</w:t>
-      </w:r>
+        <w:t>毫无疑问，“一带一路”的核心理念</w:t>
+      </w:r>
+      <w:proofErr w:type="gramStart"/>
+      <w:r>
+        <w:rPr>
+          <w:rFonts w:ascii="宋体" w:eastAsia="宋体" w:hAnsi="宋体" w:hint="eastAsia"/>
+          <w:szCs w:val="21"/>
+        </w:rPr>
+        <w:t>便就是</w:t>
+      </w:r>
+      <w:proofErr w:type="gramEnd"/>
       <w:r>
         <w:rPr>
           <w:rFonts w:ascii="宋体" w:eastAsia="宋体" w:hAnsi="宋体" w:hint="eastAsia"/>
@@ -355,7 +408,23 @@
           <w:rFonts w:ascii="宋体" w:eastAsia="宋体" w:hAnsi="宋体" w:hint="eastAsia"/>
           <w:szCs w:val="21"/>
         </w:rPr>
-        <w:t>，习近平主席在</w:t>
+        <w:t>，习近</w:t>
+      </w:r>
+      <w:proofErr w:type="gramStart"/>
+      <w:r>
+        <w:rPr>
+          <w:rFonts w:ascii="宋体" w:eastAsia="宋体" w:hAnsi="宋体" w:hint="eastAsia"/>
+          <w:szCs w:val="21"/>
+        </w:rPr>
+        <w:t>平主席</w:t>
+      </w:r>
+      <w:proofErr w:type="gramEnd"/>
+      <w:r>
+        <w:rPr>
+          <w:rFonts w:ascii="宋体" w:eastAsia="宋体" w:hAnsi="宋体" w:hint="eastAsia"/>
+          <w:szCs w:val="21"/>
+        </w:rPr>
+        <w:t>在</w:t>
       </w:r>
       <w:r>
         <w:rPr>
@@ -474,7 +543,23 @@
           <w:rFonts w:ascii="宋体" w:eastAsia="宋体" w:hAnsi="宋体" w:hint="eastAsia"/>
           <w:szCs w:val="21"/>
         </w:rPr>
-        <w:t>”便就是很好的一个方案，“一带一路”的实施可以为中国带来更加多的经济收入，也可以增加与其他国家的经济交流，从而达到收入提高的目的</w:t>
+        <w:t>”</w:t>
+      </w:r>
+      <w:proofErr w:type="gramStart"/>
+      <w:r>
+        <w:rPr>
+          <w:rFonts w:ascii="宋体" w:eastAsia="宋体" w:hAnsi="宋体" w:hint="eastAsia"/>
+          <w:szCs w:val="21"/>
+        </w:rPr>
+        <w:t>便就是</w:t>
+      </w:r>
+      <w:proofErr w:type="gramEnd"/>
+      <w:r>
+        <w:rPr>
+          <w:rFonts w:ascii="宋体" w:eastAsia="宋体" w:hAnsi="宋体" w:hint="eastAsia"/>
+          <w:szCs w:val="21"/>
+        </w:rPr>
+        <w:t>很好的一个方案，“一带一路”的实施可以为中国带来更加多的经济收入，也可以增加与其他国家的经济交流，从而达到收入提高的目的</w:t>
       </w:r>
       <w:r>
         <w:rPr>
@@ -495,7 +580,7 @@
       <w:pPr>
         <w:jc w:val="left"/>
         <w:rPr>
-          <w:rFonts w:ascii="宋体" w:eastAsia="宋体" w:hAnsi="宋体" w:hint="eastAsia"/>
+          <w:rFonts w:ascii="宋体" w:eastAsia="宋体" w:hAnsi="宋体"/>
           <w:b/>
           <w:bCs/>
           <w:sz w:val="24"/>
@@ -586,7 +671,7 @@
       <w:pPr>
         <w:jc w:val="left"/>
         <w:rPr>
-          <w:rFonts w:ascii="宋体" w:eastAsia="宋体" w:hAnsi="宋体" w:hint="eastAsia"/>
+          <w:rFonts w:ascii="宋体" w:eastAsia="宋体" w:hAnsi="宋体"/>
           <w:b/>
           <w:bCs/>
           <w:sz w:val="24"/>
@@ -664,7 +749,7 @@
       <w:pPr>
         <w:jc w:val="center"/>
         <w:rPr>
-          <w:rFonts w:ascii="宋体" w:eastAsia="宋体" w:hAnsi="宋体" w:hint="eastAsia"/>
+          <w:rFonts w:ascii="宋体" w:eastAsia="宋体" w:hAnsi="宋体"/>
           <w:b/>
           <w:bCs/>
           <w:sz w:val="28"/>
@@ -723,7 +808,7 @@
       <w:pPr>
         <w:jc w:val="left"/>
         <w:rPr>
-          <w:rFonts w:ascii="宋体" w:eastAsia="宋体" w:hAnsi="宋体" w:hint="eastAsia"/>
+          <w:rFonts w:ascii="宋体" w:eastAsia="宋体" w:hAnsi="宋体"/>
           <w:b/>
           <w:bCs/>
           <w:sz w:val="24"/>
@@ -746,16 +831,32 @@
         <w:ind w:firstLine="420"/>
         <w:jc w:val="left"/>
         <w:rPr>
-          <w:rFonts w:ascii="宋体" w:eastAsia="宋体" w:hAnsi="宋体" w:hint="eastAsia"/>
-          <w:szCs w:val="21"/>
-        </w:rPr>
-      </w:pPr>
-      <w:r>
-        <w:rPr>
-          <w:rFonts w:ascii="宋体" w:eastAsia="宋体" w:hAnsi="宋体" w:hint="eastAsia"/>
-          <w:szCs w:val="21"/>
-        </w:rPr>
-        <w:t>我的老家四川省会成都，曾经的南方丝绸之路的出发点，现如今也十分的重视着通过“一带一路”的发展。正好在我转学来到成都时也正好也就是一带一路提出的时候，那时的我也是从某一种意义上见证了成都因为“一带一路”而带来的改变。</w:t>
+          <w:rFonts w:ascii="宋体" w:eastAsia="宋体" w:hAnsi="宋体"/>
+          <w:szCs w:val="21"/>
+        </w:rPr>
+      </w:pPr>
+      <w:r>
+        <w:rPr>
+          <w:rFonts w:ascii="宋体" w:eastAsia="宋体" w:hAnsi="宋体" w:hint="eastAsia"/>
+          <w:szCs w:val="21"/>
+        </w:rPr>
+        <w:t>我的老家四川省会成都，曾经的南方丝绸之路的出发点，现如今也十分的</w:t>
+      </w:r>
+      <w:proofErr w:type="gramStart"/>
+      <w:r>
+        <w:rPr>
+          <w:rFonts w:ascii="宋体" w:eastAsia="宋体" w:hAnsi="宋体" w:hint="eastAsia"/>
+          <w:szCs w:val="21"/>
+        </w:rPr>
+        <w:t>重视着</w:t>
+      </w:r>
+      <w:proofErr w:type="gramEnd"/>
+      <w:r>
+        <w:rPr>
+          <w:rFonts w:ascii="宋体" w:eastAsia="宋体" w:hAnsi="宋体" w:hint="eastAsia"/>
+          <w:szCs w:val="21"/>
+        </w:rPr>
+        <w:t>通过“一带一路”的发展。正好在我转学来到成都时也正好也就是一带一路提出的时候，那时的我也是从某一种意义上见证了成都因为“一带一路”而带来的改变。</w:t>
       </w:r>
     </w:p>
     <w:p>
@@ -763,7 +864,7 @@
         <w:ind w:firstLine="420"/>
         <w:jc w:val="left"/>
         <w:rPr>
-          <w:rFonts w:ascii="宋体" w:eastAsia="宋体" w:hAnsi="宋体" w:hint="eastAsia"/>
+          <w:rFonts w:ascii="宋体" w:eastAsia="宋体" w:hAnsi="宋体"/>
           <w:szCs w:val="21"/>
         </w:rPr>
       </w:pPr>
@@ -795,18 +896,175 @@
         </w:rPr>
         <w:t>到中国的，例如</w:t>
       </w:r>
+      <w:r>
+        <w:rPr>
+          <w:rFonts w:ascii="宋体" w:eastAsia="宋体" w:hAnsi="宋体" w:hint="eastAsia"/>
+          <w:szCs w:val="21"/>
+        </w:rPr>
+        <w:t>我看到了</w:t>
+      </w:r>
+      <w:r>
+        <w:rPr>
+          <w:rFonts w:ascii="宋体" w:eastAsia="宋体" w:hAnsi="宋体" w:hint="eastAsia"/>
+          <w:szCs w:val="21"/>
+        </w:rPr>
+        <w:t>一座高达</w:t>
+      </w:r>
+      <w:r>
+        <w:rPr>
+          <w:rFonts w:ascii="宋体" w:eastAsia="宋体" w:hAnsi="宋体"/>
+          <w:szCs w:val="21"/>
+        </w:rPr>
+        <w:t>192米的“人”字形建筑</w:t>
+      </w:r>
+      <w:r>
+        <w:rPr>
+          <w:rFonts w:ascii="宋体" w:eastAsia="宋体" w:hAnsi="宋体" w:hint="eastAsia"/>
+          <w:szCs w:val="21"/>
+        </w:rPr>
+        <w:t>拔地而起</w:t>
+      </w:r>
+      <w:r>
+        <w:rPr>
+          <w:rFonts w:ascii="宋体" w:eastAsia="宋体" w:hAnsi="宋体"/>
+          <w:szCs w:val="21"/>
+        </w:rPr>
+        <w:t>，</w:t>
+      </w:r>
+      <w:r>
+        <w:rPr>
+          <w:rFonts w:ascii="宋体" w:eastAsia="宋体" w:hAnsi="宋体" w:hint="eastAsia"/>
+          <w:szCs w:val="21"/>
+        </w:rPr>
+        <w:t>那是</w:t>
+      </w:r>
+      <w:r>
+        <w:rPr>
+          <w:rFonts w:ascii="宋体" w:eastAsia="宋体" w:hAnsi="宋体"/>
+          <w:szCs w:val="21"/>
+        </w:rPr>
+        <w:t>目前国内唯一的对</w:t>
+      </w:r>
+      <w:proofErr w:type="gramStart"/>
+      <w:r>
+        <w:rPr>
+          <w:rFonts w:ascii="宋体" w:eastAsia="宋体" w:hAnsi="宋体"/>
+          <w:szCs w:val="21"/>
+        </w:rPr>
+        <w:t>欧综合</w:t>
+      </w:r>
+      <w:proofErr w:type="gramEnd"/>
+      <w:r>
+        <w:rPr>
+          <w:rFonts w:ascii="宋体" w:eastAsia="宋体" w:hAnsi="宋体"/>
+          <w:szCs w:val="21"/>
+        </w:rPr>
+        <w:t>合作交往平台——“中国-欧洲中心”的所在地，</w:t>
+      </w:r>
+      <w:r>
+        <w:rPr>
+          <w:rFonts w:ascii="宋体" w:eastAsia="宋体" w:hAnsi="宋体" w:hint="eastAsia"/>
+          <w:szCs w:val="21"/>
+        </w:rPr>
+        <w:t>它现在成为了</w:t>
+      </w:r>
+      <w:r>
+        <w:rPr>
+          <w:rFonts w:ascii="宋体" w:eastAsia="宋体" w:hAnsi="宋体"/>
+          <w:szCs w:val="21"/>
+        </w:rPr>
+        <w:t>“一带一路”对外开放的新旗舰、中国西部对外交往中心建设的新窗口、成都市对</w:t>
+      </w:r>
+      <w:proofErr w:type="gramStart"/>
+      <w:r>
+        <w:rPr>
+          <w:rFonts w:ascii="宋体" w:eastAsia="宋体" w:hAnsi="宋体"/>
+          <w:szCs w:val="21"/>
+        </w:rPr>
+        <w:t>欧全面</w:t>
+      </w:r>
+      <w:proofErr w:type="gramEnd"/>
+      <w:r>
+        <w:rPr>
+          <w:rFonts w:ascii="宋体" w:eastAsia="宋体" w:hAnsi="宋体"/>
+          <w:szCs w:val="21"/>
+        </w:rPr>
+        <w:t>合作的新平台</w:t>
+      </w:r>
+      <w:r>
+        <w:rPr>
+          <w:rFonts w:ascii="宋体" w:eastAsia="宋体" w:hAnsi="宋体"/>
+          <w:szCs w:val="21"/>
+          <w:vertAlign w:val="superscript"/>
+        </w:rPr>
+        <w:fldChar w:fldCharType="begin"/>
+      </w:r>
+      <w:r>
+        <w:rPr>
+          <w:rFonts w:ascii="宋体" w:eastAsia="宋体" w:hAnsi="宋体"/>
+          <w:szCs w:val="21"/>
+          <w:vertAlign w:val="superscript"/>
+        </w:rPr>
+        <w:instrText xml:space="preserve"> REF _Ref11183510 \r \h </w:instrText>
+      </w:r>
+      <w:r>
+        <w:rPr>
+          <w:rFonts w:ascii="宋体" w:eastAsia="宋体" w:hAnsi="宋体"/>
+          <w:szCs w:val="21"/>
+          <w:vertAlign w:val="superscript"/>
+        </w:rPr>
+      </w:r>
+      <w:r>
+        <w:rPr>
+          <w:rFonts w:ascii="宋体" w:eastAsia="宋体" w:hAnsi="宋体"/>
+          <w:szCs w:val="21"/>
+          <w:vertAlign w:val="superscript"/>
+        </w:rPr>
+        <w:instrText xml:space="preserve"> \* MERGEFORMAT </w:instrText>
+      </w:r>
+      <w:r>
+        <w:rPr>
+          <w:rFonts w:ascii="宋体" w:eastAsia="宋体" w:hAnsi="宋体"/>
+          <w:szCs w:val="21"/>
+          <w:vertAlign w:val="superscript"/>
+        </w:rPr>
+        <w:fldChar w:fldCharType="separate"/>
+      </w:r>
+      <w:r>
+        <w:rPr>
+          <w:rFonts w:ascii="宋体" w:eastAsia="宋体" w:hAnsi="宋体"/>
+          <w:szCs w:val="21"/>
+          <w:vertAlign w:val="superscript"/>
+        </w:rPr>
+        <w:t>【2】</w:t>
+      </w:r>
+      <w:r>
+        <w:rPr>
+          <w:rFonts w:ascii="宋体" w:eastAsia="宋体" w:hAnsi="宋体"/>
+          <w:szCs w:val="21"/>
+          <w:vertAlign w:val="superscript"/>
+        </w:rPr>
+        <w:fldChar w:fldCharType="end"/>
+      </w:r>
+      <w:r>
+        <w:rPr>
+          <w:rFonts w:ascii="宋体" w:eastAsia="宋体" w:hAnsi="宋体"/>
+          <w:szCs w:val="21"/>
+        </w:rPr>
+        <w:t>。</w:t>
+      </w:r>
+      <w:bookmarkStart w:id="0" w:name="_GoBack"/>
+      <w:bookmarkEnd w:id="0"/>
     </w:p>
     <w:p>
       <w:pPr>
         <w:ind w:firstLine="420"/>
         <w:jc w:val="left"/>
         <w:rPr>
-          <w:rFonts w:ascii="宋体" w:eastAsia="宋体" w:hAnsi="宋体" w:hint="eastAsia"/>
-          <w:szCs w:val="21"/>
-        </w:rPr>
-      </w:pPr>
-      <w:bookmarkStart w:id="0" w:name="_GoBack"/>
-      <w:bookmarkEnd w:id="0"/>
+          <w:rFonts w:ascii="宋体" w:eastAsia="宋体" w:hAnsi="宋体"/>
+          <w:szCs w:val="21"/>
+        </w:rPr>
+      </w:pPr>
     </w:p>
     <w:p>
       <w:pPr>
@@ -861,7 +1119,15 @@
         <w:t>正确认识“一带一路”</w:t>
       </w:r>
       <w:r>
-        <w:t>．人民网[引用日期2018-02-26]</w:t>
+        <w:t>．</w:t>
+      </w:r>
+      <w:proofErr w:type="gramStart"/>
+      <w:r>
+        <w:t>人民网</w:t>
+      </w:r>
+      <w:proofErr w:type="gramEnd"/>
+      <w:r>
+        <w:t>[引用日期2018-02-26]</w:t>
       </w:r>
       <w:bookmarkEnd w:id="1"/>
     </w:p>
@@ -874,10 +1140,31 @@
         </w:numPr>
         <w:ind w:firstLineChars="0"/>
         <w:jc w:val="left"/>
+      </w:pPr>
+      <w:r>
         <w:rPr>
           <w:rFonts w:hint="eastAsia"/>
         </w:rPr>
-      </w:pPr>
+        <w:t>抢抓“一带一路”建设机遇</w:t>
+      </w:r>
+      <w:r>
+        <w:t xml:space="preserve"> 成都推动形成立体全面开放新格局</w:t>
+      </w:r>
+      <w:r>
+        <w:rPr>
+          <w:rFonts w:hint="eastAsia"/>
+        </w:rPr>
+        <w:t xml:space="preserve"> .</w:t>
+      </w:r>
+      <w:r>
+        <w:t xml:space="preserve"> </w:t>
+      </w:r>
+      <w:r>
+        <w:rPr>
+          <w:rFonts w:hint="eastAsia"/>
+        </w:rPr>
+        <w:t>新华网</w:t>
+      </w:r>
     </w:p>
     <w:sectPr>
       <w:pgSz w:w="11906" w:h="16838"/>
@@ -2017,7 +2304,7 @@
 </file>
 
 <file path=customXml/itemProps1.xml><?xml version="1.0" encoding="utf-8"?>
-<ds:datastoreItem xmlns:ds="http://schemas.openxmlformats.org/officeDocument/2006/customXml" ds:itemID="{DEC48EB6-EA4A-4910-8C1B-50114D3A20F8}">
+<ds:datastoreItem xmlns:ds="http://schemas.openxmlformats.org/officeDocument/2006/customXml" ds:itemID="{B2A310D1-1AEB-4B20-8A07-6E0B118C43EE}">
   <ds:schemaRefs>
     <ds:schemaRef ds:uri="http://schemas.openxmlformats.org/officeDocument/2006/bibliography"/>
   </ds:schemaRefs>

</xml_diff>